<commit_message>
Add support for complaint submission in odigies_xrisis document
</commit_message>
<xml_diff>
--- a/main/helpPage/odigies_xrisis.docx
+++ b/main/helpPage/odigies_xrisis.docx
@@ -4642,8 +4642,6 @@
           <w:lang w:eastAsia="el-GR"/>
         </w:rPr>
       </w:pPr>
-      <w:bookmarkStart w:id="0" w:name="_GoBack"/>
-      <w:bookmarkEnd w:id="0"/>
     </w:p>
     <w:p>
       <w:pPr>
@@ -4781,6 +4779,151 @@
         </w:rPr>
         <w:t>Οι πληροφορίες και οι επιλογές που εμφανίζονται θα προσαρμόζονται δυναμικά ανάλογα με τον ρόλο του χρήστη.</w:t>
       </w:r>
+    </w:p>
+    <w:p>
+      <w:pPr>
+        <w:spacing w:before="100" w:beforeAutospacing="1" w:after="100" w:afterAutospacing="1" w:line="240" w:lineRule="auto"/>
+        <w:rPr>
+          <w:rFonts w:ascii="Times New Roman" w:eastAsia="Times New Roman" w:hAnsi="Times New Roman" w:cs="Times New Roman"/>
+          <w:b/>
+          <w:sz w:val="27"/>
+          <w:szCs w:val="27"/>
+          <w:lang w:eastAsia="el-GR"/>
+        </w:rPr>
+      </w:pPr>
+      <w:r>
+        <w:rPr>
+          <w:rFonts w:ascii="Times New Roman" w:eastAsia="Times New Roman" w:hAnsi="Times New Roman" w:cs="Times New Roman"/>
+          <w:b/>
+          <w:sz w:val="27"/>
+          <w:szCs w:val="27"/>
+          <w:lang w:eastAsia="el-GR"/>
+        </w:rPr>
+        <w:lastRenderedPageBreak/>
+        <w:t xml:space="preserve">10.5 Υποστήριξη κατάθεσης παραπόνου </w:t>
+      </w:r>
+    </w:p>
+    <w:p>
+      <w:pPr>
+        <w:spacing w:before="100" w:beforeAutospacing="1" w:after="100" w:afterAutospacing="1" w:line="240" w:lineRule="auto"/>
+        <w:rPr>
+          <w:rFonts w:ascii="Times New Roman" w:eastAsia="Times New Roman" w:hAnsi="Times New Roman" w:cs="Times New Roman"/>
+          <w:sz w:val="24"/>
+          <w:szCs w:val="24"/>
+          <w:lang w:eastAsia="el-GR"/>
+        </w:rPr>
+      </w:pPr>
+      <w:r>
+        <w:rPr>
+          <w:rFonts w:ascii="Times New Roman" w:eastAsia="Times New Roman" w:hAnsi="Times New Roman" w:cs="Times New Roman"/>
+          <w:sz w:val="24"/>
+          <w:szCs w:val="24"/>
+          <w:lang w:eastAsia="el-GR"/>
+        </w:rPr>
+        <w:t xml:space="preserve">Στη σελίδα </w:t>
+      </w:r>
+      <w:proofErr w:type="spellStart"/>
+      <w:r>
+        <w:rPr>
+          <w:rFonts w:ascii="Times New Roman" w:eastAsia="Times New Roman" w:hAnsi="Times New Roman" w:cs="Times New Roman"/>
+          <w:sz w:val="24"/>
+          <w:szCs w:val="24"/>
+          <w:lang w:eastAsia="el-GR"/>
+        </w:rPr>
+        <w:t>HelpPage</w:t>
+      </w:r>
+      <w:proofErr w:type="spellEnd"/>
+      <w:r>
+        <w:rPr>
+          <w:rFonts w:ascii="Times New Roman" w:eastAsia="Times New Roman" w:hAnsi="Times New Roman" w:cs="Times New Roman"/>
+          <w:sz w:val="24"/>
+          <w:szCs w:val="24"/>
+          <w:lang w:eastAsia="el-GR"/>
+        </w:rPr>
+        <w:t xml:space="preserve">  το </w:t>
+      </w:r>
+      <w:proofErr w:type="spellStart"/>
+      <w:r>
+        <w:rPr>
+          <w:rFonts w:ascii="Times New Roman" w:eastAsia="Times New Roman" w:hAnsi="Times New Roman" w:cs="Times New Roman"/>
+          <w:sz w:val="24"/>
+          <w:szCs w:val="24"/>
+          <w:lang w:eastAsia="el-GR"/>
+        </w:rPr>
+        <w:t>complaint</w:t>
+      </w:r>
+      <w:proofErr w:type="spellEnd"/>
+      <w:r>
+        <w:rPr>
+          <w:rFonts w:ascii="Times New Roman" w:eastAsia="Times New Roman" w:hAnsi="Times New Roman" w:cs="Times New Roman"/>
+          <w:sz w:val="24"/>
+          <w:szCs w:val="24"/>
+          <w:lang w:eastAsia="el-GR"/>
+        </w:rPr>
+        <w:t xml:space="preserve"> </w:t>
+      </w:r>
+      <w:proofErr w:type="spellStart"/>
+      <w:r>
+        <w:rPr>
+          <w:rFonts w:ascii="Times New Roman" w:eastAsia="Times New Roman" w:hAnsi="Times New Roman" w:cs="Times New Roman"/>
+          <w:sz w:val="24"/>
+          <w:szCs w:val="24"/>
+          <w:lang w:eastAsia="el-GR"/>
+        </w:rPr>
+        <w:t>box</w:t>
+      </w:r>
+      <w:proofErr w:type="spellEnd"/>
+      <w:r>
+        <w:rPr>
+          <w:rFonts w:ascii="Times New Roman" w:eastAsia="Times New Roman" w:hAnsi="Times New Roman" w:cs="Times New Roman"/>
+          <w:sz w:val="24"/>
+          <w:szCs w:val="24"/>
+          <w:lang w:eastAsia="el-GR"/>
+        </w:rPr>
+        <w:t xml:space="preserve"> θα είναι πλήρες λειτουργικό και θα μπορεί ο χρήστης να υποβάλει τα παράπονα του για να  τα δει ο </w:t>
+      </w:r>
+      <w:proofErr w:type="spellStart"/>
+      <w:r>
+        <w:rPr>
+          <w:rFonts w:ascii="Times New Roman" w:eastAsia="Times New Roman" w:hAnsi="Times New Roman" w:cs="Times New Roman"/>
+          <w:sz w:val="24"/>
+          <w:szCs w:val="24"/>
+          <w:lang w:eastAsia="el-GR"/>
+        </w:rPr>
+        <w:t>Admin</w:t>
+      </w:r>
+      <w:proofErr w:type="spellEnd"/>
+      <w:r>
+        <w:rPr>
+          <w:rFonts w:ascii="Times New Roman" w:eastAsia="Times New Roman" w:hAnsi="Times New Roman" w:cs="Times New Roman"/>
+          <w:sz w:val="24"/>
+          <w:szCs w:val="24"/>
+          <w:lang w:eastAsia="el-GR"/>
+        </w:rPr>
+        <w:t xml:space="preserve"> της σελίδας</w:t>
+      </w:r>
+      <w:r>
+        <w:rPr>
+          <w:rFonts w:ascii="Times New Roman" w:eastAsia="Times New Roman" w:hAnsi="Times New Roman" w:cs="Times New Roman"/>
+          <w:sz w:val="24"/>
+          <w:szCs w:val="24"/>
+          <w:lang w:eastAsia="el-GR"/>
+        </w:rPr>
+        <w:t>.</w:t>
+      </w:r>
+      <w:bookmarkStart w:id="0" w:name="_GoBack"/>
+      <w:bookmarkEnd w:id="0"/>
+    </w:p>
+    <w:p>
+      <w:pPr>
+        <w:spacing w:before="100" w:beforeAutospacing="1" w:after="100" w:afterAutospacing="1" w:line="240" w:lineRule="auto"/>
+        <w:rPr>
+          <w:rFonts w:ascii="Times New Roman" w:eastAsia="Times New Roman" w:hAnsi="Times New Roman" w:cs="Times New Roman"/>
+          <w:sz w:val="24"/>
+          <w:szCs w:val="24"/>
+          <w:lang w:eastAsia="el-GR"/>
+        </w:rPr>
+      </w:pPr>
     </w:p>
     <w:p>
       <w:pPr>
@@ -8629,7 +8772,6 @@
   <w:style w:type="character" w:default="1" w:styleId="DefaultParagraphFont">
     <w:name w:val="Default Paragraph Font"/>
     <w:uiPriority w:val="1"/>
-    <w:semiHidden/>
     <w:unhideWhenUsed/>
   </w:style>
   <w:style w:type="table" w:default="1" w:styleId="TableNormal">

</xml_diff>